<commit_message>
script changes, commenting waves back in
</commit_message>
<xml_diff>
--- a/Audio/Script.docx
+++ b/Audio/Script.docx
@@ -206,7 +206,13 @@
         <w:t>O</w:t>
       </w:r>
       <w:r>
-        <w:t>ur current objective is to proceed to the minefield and await further orders.</w:t>
+        <w:t xml:space="preserve">ur current objective is to proceed to the minefield and await further </w:t>
+      </w:r>
+      <w:r>
+        <w:t>instructions</w:t>
+      </w:r>
+      <w:r>
+        <w:t>.</w:t>
       </w:r>
       <w:r>
         <w:t>”</w:t>
@@ -243,23 +249,41 @@
           <w:ilvl w:val="5"/>
           <w:numId w:val="1"/>
         </w:numPr>
+        <w:rPr>
+          <w:strike/>
+        </w:rPr>
       </w:pPr>
       <w:r>
         <w:t>“</w:t>
       </w:r>
       <w:r>
+        <w:rPr>
+          <w:strike/>
+        </w:rPr>
         <w:t>Captain</w:t>
       </w:r>
       <w:r>
+        <w:rPr>
+          <w:strike/>
+        </w:rPr>
         <w:t xml:space="preserve"> we have </w:t>
       </w:r>
       <w:r>
+        <w:rPr>
+          <w:strike/>
+        </w:rPr>
         <w:t xml:space="preserve">new orders from command, we are to </w:t>
       </w:r>
       <w:r>
+        <w:rPr>
+          <w:strike/>
+        </w:rPr>
         <w:t>start by clearing out the neighboring mine</w:t>
       </w:r>
       <w:r>
+        <w:rPr>
+          <w:strike/>
+        </w:rPr>
         <w:t>”</w:t>
       </w:r>
     </w:p>
@@ -272,6 +296,48 @@
         </w:numPr>
       </w:pPr>
       <w:r>
+        <w:t>Captain, command has authorized us to commence destruction of the mine field.</w:t>
+      </w:r>
+    </w:p>
+    <w:p>
+      <w:pPr>
+        <w:pStyle w:val="ListParagraph"/>
+        <w:numPr>
+          <w:ilvl w:val="5"/>
+          <w:numId w:val="1"/>
+        </w:numPr>
+        <w:rPr>
+          <w:strike/>
+        </w:rPr>
+      </w:pPr>
+      <w:r>
+        <w:rPr>
+          <w:strike/>
+        </w:rPr>
+        <w:t>Captain we’ve picked up mines on the radar</w:t>
+      </w:r>
+    </w:p>
+    <w:p>
+      <w:pPr>
+        <w:pStyle w:val="ListParagraph"/>
+        <w:numPr>
+          <w:ilvl w:val="5"/>
+          <w:numId w:val="1"/>
+        </w:numPr>
+      </w:pPr>
+      <w:r>
+        <w:t xml:space="preserve">Captain, the minefield is within our sonar range, we should be detecting them now. </w:t>
+      </w:r>
+    </w:p>
+    <w:p>
+      <w:pPr>
+        <w:pStyle w:val="ListParagraph"/>
+        <w:numPr>
+          <w:ilvl w:val="5"/>
+          <w:numId w:val="1"/>
+        </w:numPr>
+      </w:pPr>
+      <w:r>
         <w:t>“</w:t>
       </w:r>
       <w:r>
@@ -341,7 +407,15 @@
         <w:t>Descending</w:t>
       </w:r>
       <w:r>
-        <w:t xml:space="preserve"> (Anoop)</w:t>
+        <w:t xml:space="preserve"> (</w:t>
+      </w:r>
+      <w:proofErr w:type="spellStart"/>
+      <w:r>
+        <w:t>Anoop</w:t>
+      </w:r>
+      <w:proofErr w:type="spellEnd"/>
+      <w:r>
+        <w:t>)</w:t>
       </w:r>
     </w:p>
     <w:p>
@@ -500,6 +574,7 @@
         </w:numPr>
       </w:pPr>
       <w:r>
+        <w:lastRenderedPageBreak/>
         <w:t>“100 meters to target”</w:t>
       </w:r>
     </w:p>
@@ -548,7 +623,6 @@
         </w:numPr>
       </w:pPr>
       <w:r>
-        <w:lastRenderedPageBreak/>
         <w:t>“Target coordinates acquired</w:t>
       </w:r>
       <w:r>
@@ -565,6 +639,39 @@
       <w:pPr>
         <w:pStyle w:val="ListParagraph"/>
         <w:numPr>
+          <w:ilvl w:val="6"/>
+          <w:numId w:val="1"/>
+        </w:numPr>
+      </w:pPr>
+      <w:r>
+        <w:t>Target located at our 3 o’clock position</w:t>
+      </w:r>
+    </w:p>
+    <w:p>
+      <w:pPr>
+        <w:pStyle w:val="ListParagraph"/>
+        <w:numPr>
+          <w:ilvl w:val="6"/>
+          <w:numId w:val="1"/>
+        </w:numPr>
+      </w:pPr>
+      <w:r>
+        <w:t>The target is at our 9 o’clock position</w:t>
+      </w:r>
+    </w:p>
+    <w:p>
+      <w:pPr>
+        <w:pStyle w:val="ListParagraph"/>
+        <w:numPr>
+          <w:ilvl w:val="6"/>
+          <w:numId w:val="1"/>
+        </w:numPr>
+      </w:pPr>
+    </w:p>
+    <w:p>
+      <w:pPr>
+        <w:pStyle w:val="ListParagraph"/>
+        <w:numPr>
           <w:ilvl w:val="2"/>
           <w:numId w:val="1"/>
         </w:numPr>
@@ -609,7 +716,13 @@
         </w:numPr>
       </w:pPr>
       <w:r>
-        <w:t>“Tubes three and four are ready”</w:t>
+        <w:t>“Tubes three and four are ready</w:t>
+      </w:r>
+      <w:r>
+        <w:t xml:space="preserve"> to fire</w:t>
+      </w:r>
+      <w:r>
+        <w:t>”</w:t>
       </w:r>
     </w:p>
     <w:p>

</xml_diff>

<commit_message>
Missions.as edited to play commands
</commit_message>
<xml_diff>
--- a/Audio/Script.docx
+++ b/Audio/Script.docx
@@ -296,6 +296,18 @@
         </w:numPr>
       </w:pPr>
       <w:r>
+        <w:t xml:space="preserve">Captain, the minefield is within our sonar range, we should be detecting them now. </w:t>
+      </w:r>
+    </w:p>
+    <w:p>
+      <w:pPr>
+        <w:pStyle w:val="ListParagraph"/>
+        <w:numPr>
+          <w:ilvl w:val="5"/>
+          <w:numId w:val="1"/>
+        </w:numPr>
+      </w:pPr>
+      <w:r>
         <w:t>Captain, command has authorized us to commence destruction of the mine field.</w:t>
       </w:r>
     </w:p>
@@ -326,7 +338,28 @@
         </w:numPr>
       </w:pPr>
       <w:r>
-        <w:t xml:space="preserve">Captain, the minefield is within our sonar range, we should be detecting them now. </w:t>
+        <w:t xml:space="preserve"> </w:t>
+      </w:r>
+      <w:r>
+        <w:t>“</w:t>
+      </w:r>
+      <w:r>
+        <w:t>Captain,  t</w:t>
+      </w:r>
+      <w:r>
+        <w:t>here is another mine nearby”</w:t>
+      </w:r>
+    </w:p>
+    <w:p>
+      <w:pPr>
+        <w:pStyle w:val="ListParagraph"/>
+        <w:numPr>
+          <w:ilvl w:val="4"/>
+          <w:numId w:val="1"/>
+        </w:numPr>
+      </w:pPr>
+      <w:r>
+        <w:t>Destroy Enemy Sub:</w:t>
       </w:r>
     </w:p>
     <w:p>
@@ -341,47 +374,17 @@
         <w:t>“</w:t>
       </w:r>
       <w:r>
-        <w:t>Captain,  t</w:t>
-      </w:r>
-      <w:r>
-        <w:t>here is another mine nearby”</w:t>
-      </w:r>
-    </w:p>
-    <w:p>
-      <w:pPr>
-        <w:pStyle w:val="ListParagraph"/>
-        <w:numPr>
-          <w:ilvl w:val="4"/>
-          <w:numId w:val="1"/>
-        </w:numPr>
-      </w:pPr>
-      <w:r>
-        <w:t>Destroy Enemy Sub:</w:t>
-      </w:r>
-    </w:p>
-    <w:p>
-      <w:pPr>
-        <w:pStyle w:val="ListParagraph"/>
-        <w:numPr>
-          <w:ilvl w:val="5"/>
-          <w:numId w:val="1"/>
-        </w:numPr>
-      </w:pPr>
+        <w:t>Captain an enemy sub has been sighted</w:t>
+      </w:r>
+      <w:r>
+        <w:t>, we must eliminate the target</w:t>
+      </w:r>
+      <w:r>
+        <w:t xml:space="preserve"> before it reports our location to the enemy</w:t>
+      </w:r>
       <w:r>
         <w:t>“</w:t>
       </w:r>
-      <w:r>
-        <w:t>Captain an enemy sub has been sighted</w:t>
-      </w:r>
-      <w:r>
-        <w:t>, we must eliminate the target</w:t>
-      </w:r>
-      <w:r>
-        <w:t xml:space="preserve"> before it reports our location to the enemy</w:t>
-      </w:r>
-      <w:r>
-        <w:t>“</w:t>
-      </w:r>
     </w:p>
     <w:p>
       <w:pPr>
@@ -407,15 +410,7 @@
         <w:t>Descending</w:t>
       </w:r>
       <w:r>
-        <w:t xml:space="preserve"> (</w:t>
-      </w:r>
-      <w:proofErr w:type="spellStart"/>
-      <w:r>
-        <w:t>Anoop</w:t>
-      </w:r>
-      <w:proofErr w:type="spellEnd"/>
-      <w:r>
-        <w:t>)</w:t>
+        <w:t xml:space="preserve"> (Anoop)</w:t>
       </w:r>
     </w:p>
     <w:p>

</xml_diff>

<commit_message>
Added new Sonar03.mp3 and added a timer in Missions.as
</commit_message>
<xml_diff>
--- a/Audio/Script.docx
+++ b/Audio/Script.docx
@@ -35,16 +35,10 @@
         <w:t>Water</w:t>
       </w:r>
       <w:r>
-        <w:t>. Throughout</w:t>
-      </w:r>
-      <w:r>
-        <w:t xml:space="preserve"> the game you will be given</w:t>
-      </w:r>
-      <w:r>
-        <w:t xml:space="preserve"> objectives by your helmsman</w:t>
-      </w:r>
-      <w:r>
-        <w:t xml:space="preserve"> </w:t>
+        <w:t>.</w:t>
+      </w:r>
+      <w:r>
+        <w:t xml:space="preserve"> Your goal in the game is to navigate the ocean and complete the objectives given to you by your crew.</w:t>
       </w:r>
       <w:r>
         <w:t>”</w:t>

</xml_diff>